<commit_message>
Revisado y corregido plan de pruebas de Informar Precios
</commit_message>
<xml_diff>
--- a/Docs/Test Plans/US454232-InformarPrecios-TestPlan.docx
+++ b/Docs/Test Plans/US454232-InformarPrecios-TestPlan.docx
@@ -6,14 +6,13 @@
       <w:pPr>
         <w:pStyle w:val="Default"/>
         <w:rPr>
+          <w:b/>
+          <w:bCs/>
           <w:sz w:val="28"/>
           <w:szCs w:val="28"/>
         </w:rPr>
       </w:pPr>
       <w:r>
-        <w:t xml:space="preserve"> </w:t>
-      </w:r>
-      <w:r>
         <w:rPr>
           <w:b/>
           <w:bCs/>
@@ -23,17 +22,17 @@
         <w:t xml:space="preserve">Descripción de los casos de uso: </w:t>
       </w:r>
     </w:p>
-    <w:p/>
-    <w:p>
-      <w:pPr>
-        <w:rPr>
-          <w:sz w:val="24"/>
-        </w:rPr>
-      </w:pPr>
-      <w:r>
-        <w:rPr>
-          <w:sz w:val="24"/>
-        </w:rPr>
+    <w:p>
+      <w:pPr>
+        <w:pStyle w:val="Default"/>
+        <w:rPr>
+          <w:sz w:val="28"/>
+          <w:szCs w:val="28"/>
+        </w:rPr>
+      </w:pPr>
+    </w:p>
+    <w:p>
+      <w:r>
         <w:t>Caso de uso “Mostrar tarifas”:</w:t>
       </w:r>
     </w:p>
@@ -44,15 +43,35 @@
           <w:ilvl w:val="0"/>
           <w:numId w:val="1"/>
         </w:numPr>
-        <w:rPr>
-          <w:sz w:val="24"/>
-        </w:rPr>
-      </w:pPr>
-      <w:r>
-        <w:rPr>
-          <w:sz w:val="24"/>
-        </w:rPr>
-        <w:t>El usuario selecciona “Ver tarifas”.</w:t>
+      </w:pPr>
+      <w:r>
+        <w:t>El usuario</w:t>
+      </w:r>
+      <w:r>
+        <w:t xml:space="preserve"> pulsa </w:t>
+      </w:r>
+      <w:r>
+        <w:t>el botón d</w:t>
+      </w:r>
+      <w:r>
+        <w:t>el menú</w:t>
+      </w:r>
+      <w:r>
+        <w:t xml:space="preserve"> de la </w:t>
+      </w:r>
+      <w:proofErr w:type="spellStart"/>
+      <w:r>
+        <w:t>action</w:t>
+      </w:r>
+      <w:proofErr w:type="spellEnd"/>
+      <w:r>
+        <w:t xml:space="preserve"> bar</w:t>
+      </w:r>
+      <w:r>
+        <w:t xml:space="preserve"> y éste se despliega</w:t>
+      </w:r>
+      <w:r>
+        <w:t>.</w:t>
       </w:r>
     </w:p>
     <w:p>
@@ -62,27 +81,31 @@
           <w:ilvl w:val="0"/>
           <w:numId w:val="1"/>
         </w:numPr>
-        <w:rPr>
-          <w:sz w:val="24"/>
-        </w:rPr>
-      </w:pPr>
-      <w:r>
-        <w:rPr>
-          <w:sz w:val="24"/>
-        </w:rPr>
+      </w:pPr>
+      <w:r>
+        <w:t>El usuario selecciona “</w:t>
+      </w:r>
+      <w:r>
+        <w:t>Tarifas</w:t>
+      </w:r>
+      <w:r>
+        <w:t>”.</w:t>
+      </w:r>
+    </w:p>
+    <w:p>
+      <w:pPr>
+        <w:pStyle w:val="Prrafodelista"/>
+        <w:numPr>
+          <w:ilvl w:val="0"/>
+          <w:numId w:val="1"/>
+        </w:numPr>
+      </w:pPr>
+      <w:r>
         <w:t>El sistema muestra las tarifas más relevantes y un botón para obtener más información.</w:t>
       </w:r>
     </w:p>
     <w:p>
-      <w:pPr>
-        <w:rPr>
-          <w:sz w:val="24"/>
-        </w:rPr>
-      </w:pPr>
-      <w:r>
-        <w:rPr>
-          <w:sz w:val="24"/>
-        </w:rPr>
+      <w:r>
         <w:t>Caso de uso “Obtener más información”.</w:t>
       </w:r>
     </w:p>
@@ -93,14 +116,8 @@
           <w:ilvl w:val="0"/>
           <w:numId w:val="4"/>
         </w:numPr>
-        <w:rPr>
-          <w:sz w:val="24"/>
-        </w:rPr>
-      </w:pPr>
-      <w:r>
-        <w:rPr>
-          <w:sz w:val="24"/>
-        </w:rPr>
+      </w:pPr>
+      <w:r>
         <w:t>El usuario selecciona “Obtener más información”.</w:t>
       </w:r>
     </w:p>
@@ -113,169 +130,166 @@
         </w:numPr>
         <w:rPr>
           <w:bCs/>
-          <w:szCs w:val="28"/>
-        </w:rPr>
-      </w:pPr>
+        </w:rPr>
+      </w:pPr>
+      <w:r>
+        <w:t>El sistema abre un navegador web y muestra al usuario todas las tarifas y abonos disponibles desde la página de TUS Santander (</w:t>
+      </w:r>
+      <w:hyperlink r:id="rId5" w:history="1">
+        <w:r>
+          <w:rPr>
+            <w:rStyle w:val="Hipervnculo"/>
+            <w:bCs/>
+          </w:rPr>
+          <w:t>http://www.tusantander.es/billetes-abonos</w:t>
+        </w:r>
+      </w:hyperlink>
+      <w:r>
+        <w:rPr>
+          <w:bCs/>
+        </w:rPr>
+        <w:t>).</w:t>
+      </w:r>
+    </w:p>
+    <w:p>
+      <w:pPr>
+        <w:pStyle w:val="Prrafodelista"/>
+        <w:rPr>
+          <w:bCs/>
+        </w:rPr>
+      </w:pPr>
+    </w:p>
+    <w:p>
+      <w:pPr>
+        <w:rPr>
+          <w:b/>
+          <w:bCs/>
+          <w:sz w:val="28"/>
+          <w:szCs w:val="28"/>
+        </w:rPr>
+      </w:pPr>
+      <w:r>
+        <w:rPr>
+          <w:b/>
+          <w:bCs/>
+          <w:sz w:val="28"/>
+          <w:szCs w:val="28"/>
+        </w:rPr>
+        <w:t>Plan de pruebas a seguir:</w:t>
+      </w:r>
+    </w:p>
+    <w:p>
+      <w:pPr>
+        <w:rPr>
+          <w:b/>
+          <w:bCs/>
+          <w:szCs w:val="28"/>
+        </w:rPr>
+      </w:pPr>
+      <w:r>
+        <w:rPr>
+          <w:b/>
+          <w:bCs/>
+          <w:szCs w:val="28"/>
+        </w:rPr>
+        <w:t>Aceptación</w:t>
+      </w:r>
+      <w:r>
+        <w:rPr>
+          <w:b/>
+          <w:bCs/>
+          <w:szCs w:val="28"/>
+        </w:rPr>
+        <w:t xml:space="preserve"> y sistema</w:t>
+      </w:r>
+    </w:p>
+    <w:p>
+      <w:pPr>
+        <w:rPr>
+          <w:bCs/>
+          <w:szCs w:val="28"/>
+        </w:rPr>
+      </w:pPr>
+      <w:r>
+        <w:rPr>
+          <w:bCs/>
+          <w:szCs w:val="28"/>
+        </w:rPr>
+        <w:t>Para el caso de uso</w:t>
+      </w:r>
+      <w:r>
+        <w:rPr>
+          <w:bCs/>
+          <w:szCs w:val="28"/>
+        </w:rPr>
+        <w:t xml:space="preserve"> “Obtener más información</w:t>
+      </w:r>
+      <w:r>
+        <w:rPr>
+          <w:bCs/>
+          <w:szCs w:val="28"/>
+        </w:rPr>
+        <w:t xml:space="preserve">” no trataremos los casos en los que no se pueda acceder a la página por falta de Internet, ya que se ha acordado con el </w:t>
+      </w:r>
+      <w:proofErr w:type="spellStart"/>
+      <w:r>
+        <w:rPr>
+          <w:bCs/>
+          <w:szCs w:val="28"/>
+        </w:rPr>
+        <w:t>product</w:t>
+      </w:r>
+      <w:proofErr w:type="spellEnd"/>
+      <w:r>
+        <w:rPr>
+          <w:bCs/>
+          <w:szCs w:val="28"/>
+        </w:rPr>
+        <w:t xml:space="preserve"> </w:t>
+      </w:r>
+      <w:proofErr w:type="spellStart"/>
+      <w:r>
+        <w:rPr>
+          <w:bCs/>
+          <w:szCs w:val="28"/>
+        </w:rPr>
+        <w:t>owner</w:t>
+      </w:r>
+      <w:proofErr w:type="spellEnd"/>
+      <w:r>
+        <w:rPr>
+          <w:bCs/>
+          <w:szCs w:val="28"/>
+        </w:rPr>
+        <w:t xml:space="preserve"> que en este caso no será necesario.</w:t>
+      </w:r>
+    </w:p>
+    <w:p>
+      <w:pPr>
+        <w:rPr>
+          <w:bCs/>
+          <w:szCs w:val="28"/>
+        </w:rPr>
+      </w:pPr>
+      <w:r>
+        <w:rPr>
+          <w:bCs/>
+          <w:szCs w:val="28"/>
+        </w:rPr>
+        <w:t xml:space="preserve">AS1.CU: Mostrar </w:t>
+      </w:r>
       <w:r>
         <w:rPr>
           <w:sz w:val="24"/>
         </w:rPr>
-        <w:t>El sist</w:t>
-      </w:r>
-      <w:bookmarkStart w:id="0" w:name="_GoBack"/>
-      <w:bookmarkEnd w:id="0"/>
-      <w:r>
-        <w:rPr>
-          <w:sz w:val="24"/>
-        </w:rPr>
-        <w:t>ema abre un navegador web y muestra al usuario todas las tarifas y abonos disponibles d</w:t>
-      </w:r>
-      <w:r>
-        <w:rPr>
-          <w:sz w:val="24"/>
-        </w:rPr>
-        <w:t xml:space="preserve">esde la página de TUS </w:t>
-      </w:r>
-      <w:r>
-        <w:rPr>
-          <w:sz w:val="24"/>
-        </w:rPr>
-        <w:t>Santander</w:t>
-      </w:r>
-      <w:r>
-        <w:rPr>
-          <w:sz w:val="24"/>
-        </w:rPr>
-        <w:t xml:space="preserve"> (</w:t>
-      </w:r>
-      <w:r>
-        <w:rPr>
-          <w:bCs/>
-          <w:szCs w:val="28"/>
-        </w:rPr>
-        <w:t>http://www.tusantander.es/billetes-abonos).</w:t>
-      </w:r>
-    </w:p>
-    <w:p>
-      <w:pPr>
-        <w:rPr>
-          <w:b/>
-          <w:bCs/>
-          <w:sz w:val="28"/>
-          <w:szCs w:val="28"/>
-        </w:rPr>
-      </w:pPr>
-      <w:r>
-        <w:rPr>
-          <w:b/>
-          <w:bCs/>
-          <w:sz w:val="28"/>
-          <w:szCs w:val="28"/>
-        </w:rPr>
-        <w:t>Plan de pruebas a seguir:</w:t>
-      </w:r>
-    </w:p>
-    <w:p>
-      <w:pPr>
-        <w:rPr>
-          <w:b/>
-          <w:bCs/>
-          <w:szCs w:val="28"/>
-        </w:rPr>
-      </w:pPr>
-      <w:proofErr w:type="spellStart"/>
-      <w:r>
-        <w:rPr>
-          <w:b/>
-          <w:bCs/>
-          <w:szCs w:val="28"/>
-        </w:rPr>
-        <w:t>Aceptacion</w:t>
-      </w:r>
-      <w:proofErr w:type="spellEnd"/>
-      <w:r>
-        <w:rPr>
-          <w:b/>
-          <w:bCs/>
-          <w:szCs w:val="28"/>
-        </w:rPr>
-        <w:t xml:space="preserve"> y sistema</w:t>
-      </w:r>
-    </w:p>
-    <w:p>
-      <w:pPr>
-        <w:rPr>
-          <w:bCs/>
-          <w:szCs w:val="28"/>
-        </w:rPr>
-      </w:pPr>
-      <w:r>
-        <w:rPr>
-          <w:bCs/>
-          <w:szCs w:val="28"/>
-        </w:rPr>
-        <w:t>Para el caso de uso</w:t>
-      </w:r>
-      <w:r>
-        <w:rPr>
-          <w:bCs/>
-          <w:szCs w:val="28"/>
-        </w:rPr>
-        <w:t xml:space="preserve"> “Obtener más información</w:t>
-      </w:r>
-      <w:r>
-        <w:rPr>
-          <w:bCs/>
-          <w:szCs w:val="28"/>
-        </w:rPr>
-        <w:t xml:space="preserve">” no trataremos los casos en los que no se pueda acceder a la página por falta de Internet, ya que se ha acordado con el </w:t>
-      </w:r>
-      <w:proofErr w:type="spellStart"/>
-      <w:r>
-        <w:rPr>
-          <w:bCs/>
-          <w:szCs w:val="28"/>
-        </w:rPr>
-        <w:t>product</w:t>
-      </w:r>
-      <w:proofErr w:type="spellEnd"/>
-      <w:r>
-        <w:rPr>
-          <w:bCs/>
-          <w:szCs w:val="28"/>
-        </w:rPr>
-        <w:t xml:space="preserve"> </w:t>
-      </w:r>
-      <w:proofErr w:type="spellStart"/>
-      <w:r>
-        <w:rPr>
-          <w:bCs/>
-          <w:szCs w:val="28"/>
-        </w:rPr>
-        <w:t>owner</w:t>
-      </w:r>
-      <w:proofErr w:type="spellEnd"/>
-      <w:r>
-        <w:rPr>
-          <w:bCs/>
-          <w:szCs w:val="28"/>
-        </w:rPr>
-        <w:t xml:space="preserve"> que en este caso no será necesario.</w:t>
-      </w:r>
-    </w:p>
-    <w:p>
-      <w:pPr>
-        <w:rPr>
-          <w:bCs/>
-          <w:szCs w:val="28"/>
-        </w:rPr>
-      </w:pPr>
-      <w:r>
-        <w:rPr>
-          <w:bCs/>
-          <w:szCs w:val="28"/>
-        </w:rPr>
-        <w:t>AS1.CU: Mostrar precios.</w:t>
+        <w:t>tarifas</w:t>
+      </w:r>
+      <w:r>
+        <w:rPr>
+          <w:bCs/>
+          <w:szCs w:val="28"/>
+        </w:rPr>
+        <w:t>.</w:t>
       </w:r>
     </w:p>
     <w:p>
@@ -390,7 +404,21 @@
           <w:bCs/>
           <w:szCs w:val="28"/>
         </w:rPr>
-        <w:t>AS1.a Usuario selecciona el botón “Ver precios” -&gt; El sistema muestra correctamente los datos de los abonos al usuario.</w:t>
+        <w:t>AS1.a Usuario selecciona el botón “</w:t>
+      </w:r>
+      <w:r>
+        <w:rPr>
+          <w:bCs/>
+          <w:szCs w:val="28"/>
+        </w:rPr>
+        <w:t>Tarifas</w:t>
+      </w:r>
+      <w:r>
+        <w:rPr>
+          <w:bCs/>
+          <w:szCs w:val="28"/>
+        </w:rPr>
+        <w:t>” -&gt; El sistema muestra correctamente los datos de los abonos al usuario.</w:t>
       </w:r>
     </w:p>
     <w:p>
@@ -419,7 +447,35 @@
           <w:bCs/>
           <w:szCs w:val="28"/>
         </w:rPr>
-        <w:t xml:space="preserve">btener más información”-&gt; El sistema abre el navegador con la </w:t>
+        <w:t>btener más información”-&gt; El sistema abre</w:t>
+      </w:r>
+      <w:r>
+        <w:rPr>
+          <w:bCs/>
+          <w:szCs w:val="28"/>
+        </w:rPr>
+        <w:t xml:space="preserve"> en</w:t>
+      </w:r>
+      <w:r>
+        <w:rPr>
+          <w:bCs/>
+          <w:szCs w:val="28"/>
+        </w:rPr>
+        <w:t xml:space="preserve"> el navegador</w:t>
+      </w:r>
+      <w:r>
+        <w:rPr>
+          <w:bCs/>
+          <w:szCs w:val="28"/>
+        </w:rPr>
+        <w:t xml:space="preserve"> </w:t>
+      </w:r>
+      <w:r>
+        <w:rPr>
+          <w:bCs/>
+          <w:szCs w:val="28"/>
+        </w:rPr>
+        <w:t xml:space="preserve">la </w:t>
       </w:r>
       <w:proofErr w:type="spellStart"/>
       <w:r>
@@ -442,6 +498,13 @@
           <w:bCs/>
           <w:szCs w:val="28"/>
         </w:rPr>
+        <w:t>‘</w:t>
+      </w:r>
+      <w:r>
+        <w:rPr>
+          <w:bCs/>
+          <w:szCs w:val="28"/>
+        </w:rPr>
         <w:t>http://www.tusantander.es/billetes-abonos</w:t>
       </w:r>
       <w:r>
@@ -449,6 +512,13 @@
           <w:bCs/>
           <w:szCs w:val="28"/>
         </w:rPr>
+        <w:t>’</w:t>
+      </w:r>
+      <w:r>
+        <w:rPr>
+          <w:bCs/>
+          <w:szCs w:val="28"/>
+        </w:rPr>
         <w:t>.</w:t>
       </w:r>
     </w:p>
@@ -529,12 +599,42 @@
           <w:szCs w:val="28"/>
         </w:rPr>
       </w:pPr>
-      <w:r>
-        <w:rPr>
-          <w:bCs/>
-          <w:szCs w:val="28"/>
-        </w:rPr>
-        <w:t xml:space="preserve">Para ello se comprobará que los </w:t>
+    </w:p>
+    <w:p>
+      <w:pPr>
+        <w:rPr>
+          <w:bCs/>
+          <w:szCs w:val="28"/>
+        </w:rPr>
+      </w:pPr>
+      <w:r>
+        <w:rPr>
+          <w:bCs/>
+          <w:szCs w:val="28"/>
+        </w:rPr>
+        <w:lastRenderedPageBreak/>
+        <w:t xml:space="preserve">U1.a </w:t>
+      </w:r>
+      <w:r>
+        <w:rPr>
+          <w:bCs/>
+          <w:szCs w:val="28"/>
+        </w:rPr>
+        <w:t>Para ello se comprobará</w:t>
+      </w:r>
+      <w:r>
+        <w:rPr>
+          <w:bCs/>
+          <w:szCs w:val="28"/>
+        </w:rPr>
+        <w:t xml:space="preserve"> </w:t>
+      </w:r>
+      <w:r>
+        <w:rPr>
+          <w:bCs/>
+          <w:szCs w:val="28"/>
+        </w:rPr>
+        <w:t xml:space="preserve">que los </w:t>
       </w:r>
       <w:proofErr w:type="spellStart"/>
       <w:r>
@@ -550,7 +650,21 @@
           <w:bCs/>
           <w:szCs w:val="28"/>
         </w:rPr>
-        <w:t xml:space="preserve"> usados en la vista </w:t>
+        <w:t xml:space="preserve"> </w:t>
+      </w:r>
+      <w:r>
+        <w:rPr>
+          <w:bCs/>
+          <w:szCs w:val="28"/>
+        </w:rPr>
+        <w:t>mostrados</w:t>
+      </w:r>
+      <w:r>
+        <w:rPr>
+          <w:bCs/>
+          <w:szCs w:val="28"/>
+        </w:rPr>
+        <w:t xml:space="preserve"> en la vista </w:t>
       </w:r>
       <w:proofErr w:type="spellStart"/>
       <w:r>
@@ -581,8 +695,21 @@
           <w:bCs/>
           <w:szCs w:val="28"/>
         </w:rPr>
-        <w:lastRenderedPageBreak/>
-        <w:t>Se comprobarán uno a uno verificando que el valor es el esperado. Los valores esperados son los siguientes:</w:t>
+        <w:t xml:space="preserve">Título </w:t>
+      </w:r>
+      <w:r>
+        <w:rPr>
+          <w:bCs/>
+          <w:szCs w:val="28"/>
+        </w:rPr>
+        <w:sym w:font="Wingdings" w:char="F0E0"/>
+      </w:r>
+      <w:r>
+        <w:rPr>
+          <w:bCs/>
+          <w:szCs w:val="28"/>
+        </w:rPr>
+        <w:t xml:space="preserve"> “Tarifas 2017”</w:t>
       </w:r>
     </w:p>
     <w:p>
@@ -611,22 +738,57 @@
           <w:bCs/>
           <w:szCs w:val="28"/>
         </w:rPr>
-        <w:t xml:space="preserve"> 1.30€.</w:t>
-      </w:r>
-    </w:p>
-    <w:p>
-      <w:pPr>
-        <w:rPr>
-          <w:bCs/>
-          <w:szCs w:val="28"/>
-        </w:rPr>
-      </w:pPr>
-      <w:r>
-        <w:rPr>
-          <w:bCs/>
-          <w:szCs w:val="28"/>
-        </w:rPr>
-        <w:t xml:space="preserve">Campo “Tarjeta estándar recargable” </w:t>
+        <w:t xml:space="preserve"> </w:t>
+      </w:r>
+      <w:r>
+        <w:rPr>
+          <w:bCs/>
+          <w:szCs w:val="28"/>
+        </w:rPr>
+        <w:t>“</w:t>
+      </w:r>
+      <w:r>
+        <w:rPr>
+          <w:bCs/>
+          <w:szCs w:val="28"/>
+        </w:rPr>
+        <w:t>1.30€</w:t>
+      </w:r>
+      <w:r>
+        <w:rPr>
+          <w:bCs/>
+          <w:szCs w:val="28"/>
+        </w:rPr>
+        <w:t>”</w:t>
+      </w:r>
+    </w:p>
+    <w:p>
+      <w:pPr>
+        <w:rPr>
+          <w:bCs/>
+          <w:szCs w:val="28"/>
+        </w:rPr>
+      </w:pPr>
+      <w:r>
+        <w:rPr>
+          <w:bCs/>
+          <w:szCs w:val="28"/>
+        </w:rPr>
+        <w:t>Campo “</w:t>
+      </w:r>
+      <w:r>
+        <w:rPr>
+          <w:bCs/>
+          <w:szCs w:val="28"/>
+        </w:rPr>
+        <w:t xml:space="preserve">Con </w:t>
+      </w:r>
+      <w:r>
+        <w:rPr>
+          <w:bCs/>
+          <w:szCs w:val="28"/>
+        </w:rPr>
+        <w:t xml:space="preserve">Tarjeta” </w:t>
       </w:r>
       <w:r>
         <w:rPr>
@@ -640,7 +802,28 @@
           <w:bCs/>
           <w:szCs w:val="28"/>
         </w:rPr>
-        <w:t xml:space="preserve"> 0.66€. </w:t>
+        <w:t xml:space="preserve"> </w:t>
+      </w:r>
+      <w:r>
+        <w:rPr>
+          <w:bCs/>
+          <w:szCs w:val="28"/>
+        </w:rPr>
+        <w:t>“</w:t>
+      </w:r>
+      <w:r>
+        <w:rPr>
+          <w:bCs/>
+          <w:szCs w:val="28"/>
+        </w:rPr>
+        <w:t>0.66€</w:t>
+      </w:r>
+      <w:r>
+        <w:rPr>
+          <w:bCs/>
+          <w:szCs w:val="28"/>
+        </w:rPr>
+        <w:t>”</w:t>
       </w:r>
     </w:p>
     <w:p>
@@ -669,29 +852,43 @@
           <w:bCs/>
           <w:szCs w:val="28"/>
         </w:rPr>
-        <w:t xml:space="preserve"> GRATIS</w:t>
-      </w:r>
-      <w:r>
-        <w:rPr>
-          <w:bCs/>
-          <w:szCs w:val="28"/>
-        </w:rPr>
-        <w:t>.</w:t>
-      </w:r>
-    </w:p>
-    <w:p>
-      <w:pPr>
-        <w:rPr>
-          <w:bCs/>
-          <w:szCs w:val="28"/>
-        </w:rPr>
-      </w:pPr>
-      <w:r>
-        <w:rPr>
-          <w:bCs/>
-          <w:szCs w:val="28"/>
-        </w:rPr>
-        <w:t xml:space="preserve">Campo “Niños de hasta 4 años” </w:t>
+        <w:t xml:space="preserve"> </w:t>
+      </w:r>
+      <w:r>
+        <w:rPr>
+          <w:bCs/>
+          <w:szCs w:val="28"/>
+        </w:rPr>
+        <w:t>“</w:t>
+      </w:r>
+      <w:r>
+        <w:rPr>
+          <w:bCs/>
+          <w:szCs w:val="28"/>
+        </w:rPr>
+        <w:t>GRATIS</w:t>
+      </w:r>
+      <w:r>
+        <w:rPr>
+          <w:bCs/>
+          <w:szCs w:val="28"/>
+        </w:rPr>
+        <w:t>”</w:t>
+      </w:r>
+    </w:p>
+    <w:p>
+      <w:pPr>
+        <w:rPr>
+          <w:bCs/>
+          <w:szCs w:val="28"/>
+        </w:rPr>
+      </w:pPr>
+      <w:r>
+        <w:rPr>
+          <w:bCs/>
+          <w:szCs w:val="28"/>
+        </w:rPr>
+        <w:t xml:space="preserve">Campo “Niños hasta 4 años” </w:t>
       </w:r>
       <w:r>
         <w:rPr>
@@ -705,7 +902,28 @@
           <w:bCs/>
           <w:szCs w:val="28"/>
         </w:rPr>
-        <w:t xml:space="preserve"> GRATIS.</w:t>
+        <w:t xml:space="preserve"> </w:t>
+      </w:r>
+      <w:r>
+        <w:rPr>
+          <w:bCs/>
+          <w:szCs w:val="28"/>
+        </w:rPr>
+        <w:t>“</w:t>
+      </w:r>
+      <w:r>
+        <w:rPr>
+          <w:bCs/>
+          <w:szCs w:val="28"/>
+        </w:rPr>
+        <w:t>GRATIS</w:t>
+      </w:r>
+      <w:r>
+        <w:rPr>
+          <w:bCs/>
+          <w:szCs w:val="28"/>
+        </w:rPr>
+        <w:t>”</w:t>
       </w:r>
     </w:p>
     <w:p>
@@ -734,74 +952,74 @@
           <w:bCs/>
           <w:szCs w:val="28"/>
         </w:rPr>
-        <w:t xml:space="preserve"> GRATIS</w:t>
-      </w:r>
-      <w:r>
-        <w:rPr>
-          <w:bCs/>
-          <w:szCs w:val="28"/>
-        </w:rPr>
-        <w:t>.</w:t>
-      </w:r>
-    </w:p>
-    <w:p>
-      <w:pPr>
-        <w:rPr>
-          <w:bCs/>
-          <w:szCs w:val="28"/>
-        </w:rPr>
-      </w:pPr>
-    </w:p>
-    <w:p>
-      <w:pPr>
-        <w:rPr>
-          <w:bCs/>
-          <w:szCs w:val="28"/>
-        </w:rPr>
-      </w:pPr>
-      <w:r>
-        <w:rPr>
-          <w:bCs/>
-          <w:szCs w:val="28"/>
-        </w:rPr>
-        <w:t>U1.a El texto formado por todos los campos unidos, sin espacios y en mayúsculas será “</w:t>
-      </w:r>
-      <w:r>
-        <w:rPr>
-          <w:bCs/>
-          <w:szCs w:val="28"/>
-        </w:rPr>
-        <w:t>TARIFAS2017</w:t>
-      </w:r>
-      <w:r>
-        <w:rPr>
-          <w:bCs/>
-          <w:szCs w:val="28"/>
-        </w:rPr>
-        <w:t>BILLETEORDINARIO1.30€</w:t>
-      </w:r>
-      <w:r>
-        <w:rPr>
-          <w:bCs/>
-          <w:szCs w:val="28"/>
-        </w:rPr>
-        <w:t>CONTARJETA</w:t>
-      </w:r>
-      <w:r>
-        <w:rPr>
-          <w:bCs/>
-          <w:szCs w:val="28"/>
-        </w:rPr>
-        <w:t>0.66€.TARJETAFAMILIANUMEROSAGRATISNIÑOSDEHASTA4AÑOSGRATISPERSONASCONDISCAPACIDADGRATIS”</w:t>
-      </w:r>
-    </w:p>
-    <w:p>
-      <w:pPr>
-        <w:rPr>
-          <w:bCs/>
-          <w:szCs w:val="28"/>
-        </w:rPr>
-      </w:pPr>
+        <w:t xml:space="preserve"> </w:t>
+      </w:r>
+      <w:r>
+        <w:rPr>
+          <w:bCs/>
+          <w:szCs w:val="28"/>
+        </w:rPr>
+        <w:t>“</w:t>
+      </w:r>
+      <w:r>
+        <w:rPr>
+          <w:bCs/>
+          <w:szCs w:val="28"/>
+        </w:rPr>
+        <w:t>GRATIS</w:t>
+      </w:r>
+      <w:r>
+        <w:rPr>
+          <w:bCs/>
+          <w:szCs w:val="28"/>
+        </w:rPr>
+        <w:t>”</w:t>
+      </w:r>
+    </w:p>
+    <w:p>
+      <w:pPr>
+        <w:rPr>
+          <w:bCs/>
+          <w:szCs w:val="28"/>
+        </w:rPr>
+      </w:pPr>
+      <w:r>
+        <w:rPr>
+          <w:bCs/>
+          <w:szCs w:val="28"/>
+        </w:rPr>
+        <w:t>Texto del b</w:t>
+      </w:r>
+      <w:r>
+        <w:rPr>
+          <w:bCs/>
+          <w:szCs w:val="28"/>
+        </w:rPr>
+        <w:t>otón</w:t>
+      </w:r>
+      <w:r>
+        <w:rPr>
+          <w:bCs/>
+          <w:szCs w:val="28"/>
+        </w:rPr>
+        <w:t xml:space="preserve"> </w:t>
+      </w:r>
+      <w:r>
+        <w:rPr>
+          <w:bCs/>
+          <w:szCs w:val="28"/>
+        </w:rPr>
+        <w:sym w:font="Wingdings" w:char="F0E0"/>
+      </w:r>
+      <w:r>
+        <w:rPr>
+          <w:bCs/>
+          <w:szCs w:val="28"/>
+        </w:rPr>
+        <w:t xml:space="preserve"> “Más Información”</w:t>
+      </w:r>
+      <w:bookmarkStart w:id="0" w:name="_GoBack"/>
+      <w:bookmarkEnd w:id="0"/>
     </w:p>
     <w:p>
       <w:pPr>
@@ -839,7 +1057,63 @@
           <w:bCs/>
           <w:szCs w:val="28"/>
         </w:rPr>
-        <w:t>en este caso no utilizamos módulos diferentes no necesitaremos integrar la historia de usuario con las demás.</w:t>
+        <w:t>para esta historia de usuario</w:t>
+      </w:r>
+      <w:r>
+        <w:rPr>
+          <w:bCs/>
+          <w:szCs w:val="28"/>
+        </w:rPr>
+        <w:t xml:space="preserve"> no utilizamos </w:t>
+      </w:r>
+      <w:r>
+        <w:rPr>
+          <w:bCs/>
+          <w:szCs w:val="28"/>
+        </w:rPr>
+        <w:t xml:space="preserve">otros </w:t>
+      </w:r>
+      <w:r>
+        <w:rPr>
+          <w:bCs/>
+          <w:szCs w:val="28"/>
+        </w:rPr>
+        <w:t>módulos diferentes</w:t>
+      </w:r>
+      <w:r>
+        <w:rPr>
+          <w:bCs/>
+          <w:szCs w:val="28"/>
+        </w:rPr>
+        <w:t>,</w:t>
+      </w:r>
+      <w:r>
+        <w:rPr>
+          <w:bCs/>
+          <w:szCs w:val="28"/>
+        </w:rPr>
+        <w:t xml:space="preserve"> no necesitaremos</w:t>
+      </w:r>
+      <w:r>
+        <w:rPr>
+          <w:bCs/>
+          <w:szCs w:val="28"/>
+        </w:rPr>
+        <w:t xml:space="preserve"> implementar pruebas de</w:t>
+      </w:r>
+      <w:r>
+        <w:rPr>
+          <w:bCs/>
+          <w:szCs w:val="28"/>
+        </w:rPr>
+        <w:t xml:space="preserve"> integra</w:t>
+      </w:r>
+      <w:r>
+        <w:rPr>
+          <w:bCs/>
+          <w:szCs w:val="28"/>
+        </w:rPr>
+        <w:t>ción.</w:t>
       </w:r>
     </w:p>
     <w:p>
@@ -872,7 +1146,14 @@
         </w:rPr>
         <w:t xml:space="preserve"> de redirección será </w:t>
       </w:r>
-      <w:hyperlink r:id="rId5" w:history="1">
+      <w:r>
+        <w:rPr>
+          <w:bCs/>
+          <w:szCs w:val="28"/>
+        </w:rPr>
+        <w:t>‘</w:t>
+      </w:r>
+      <w:hyperlink r:id="rId6" w:history="1">
         <w:r>
           <w:rPr>
             <w:rStyle w:val="Hipervnculo"/>
@@ -886,7 +1167,13 @@
           <w:bCs/>
           <w:szCs w:val="28"/>
         </w:rPr>
-        <w:tab/>
+        <w:t xml:space="preserve">‘ </w:t>
+      </w:r>
+      <w:r>
+        <w:rPr>
+          <w:bCs/>
+          <w:szCs w:val="28"/>
+        </w:rPr>
         <w:t>y será comprobada por el usuario.</w:t>
       </w:r>
     </w:p>
@@ -1756,6 +2043,18 @@
       <w:shd w:val="clear" w:color="auto" w:fill="E6E6E6"/>
     </w:rPr>
   </w:style>
+  <w:style w:type="character" w:styleId="Hipervnculovisitado">
+    <w:name w:val="FollowedHyperlink"/>
+    <w:basedOn w:val="Fuentedeprrafopredeter"/>
+    <w:uiPriority w:val="99"/>
+    <w:semiHidden/>
+    <w:unhideWhenUsed/>
+    <w:rsid w:val="00B045E7"/>
+    <w:rPr>
+      <w:color w:val="954F72" w:themeColor="followedHyperlink"/>
+      <w:u w:val="single"/>
+    </w:rPr>
+  </w:style>
 </w:styles>
 </file>
 

</xml_diff>

<commit_message>
Corregidas algunas erratas del plan de pruebas de Informar Precios
</commit_message>
<xml_diff>
--- a/Docs/Test Plans/US454232-InformarPrecios-TestPlan.docx
+++ b/Docs/Test Plans/US454232-InformarPrecios-TestPlan.docx
@@ -477,7 +477,13 @@
         </w:rPr>
         <w:t xml:space="preserve">la </w:t>
       </w:r>
-      <w:proofErr w:type="spellStart"/>
+      <w:r>
+        <w:rPr>
+          <w:bCs/>
+          <w:szCs w:val="28"/>
+        </w:rPr>
+        <w:t xml:space="preserve">siguiente </w:t>
+      </w:r>
       <w:r>
         <w:rPr>
           <w:bCs/>
@@ -485,42 +491,34 @@
         </w:rPr>
         <w:t>url</w:t>
       </w:r>
-      <w:proofErr w:type="spellEnd"/>
-      <w:r>
-        <w:rPr>
-          <w:bCs/>
-          <w:szCs w:val="28"/>
-        </w:rPr>
-        <w:t xml:space="preserve"> </w:t>
-      </w:r>
-      <w:r>
-        <w:rPr>
-          <w:bCs/>
-          <w:szCs w:val="28"/>
-        </w:rPr>
+      <w:r>
+        <w:rPr>
+          <w:bCs/>
+          <w:szCs w:val="28"/>
+        </w:rPr>
+        <w:t xml:space="preserve">: </w:t>
+      </w:r>
+      <w:r>
         <w:t>‘</w:t>
       </w:r>
-      <w:r>
-        <w:rPr>
-          <w:bCs/>
-          <w:szCs w:val="28"/>
-        </w:rPr>
-        <w:t>http://www.tusantander.es/billetes-abonos</w:t>
-      </w:r>
-      <w:r>
-        <w:rPr>
-          <w:bCs/>
-          <w:szCs w:val="28"/>
-        </w:rPr>
-        <w:t>’</w:t>
-      </w:r>
-      <w:r>
-        <w:rPr>
-          <w:bCs/>
-          <w:szCs w:val="28"/>
-        </w:rPr>
-        <w:t>.</w:t>
-      </w:r>
+      <w:hyperlink r:id="rId6" w:history="1">
+        <w:r>
+          <w:rPr>
+            <w:rStyle w:val="Hipervnculo"/>
+            <w:bCs/>
+          </w:rPr>
+          <w:t>http://www.tusantander.es/billetes-abonos</w:t>
+        </w:r>
+      </w:hyperlink>
+      <w:r>
+        <w:rPr>
+          <w:bCs/>
+          <w:szCs w:val="28"/>
+        </w:rPr>
+        <w:t>‘.</w:t>
+      </w:r>
+      <w:bookmarkStart w:id="0" w:name="_GoBack"/>
+      <w:bookmarkEnd w:id="0"/>
     </w:p>
     <w:p>
       <w:pPr>
@@ -1018,8 +1016,6 @@
         </w:rPr>
         <w:t xml:space="preserve"> “Más Información”</w:t>
       </w:r>
-      <w:bookmarkStart w:id="0" w:name="_GoBack"/>
-      <w:bookmarkEnd w:id="0"/>
     </w:p>
     <w:p>
       <w:pPr>
@@ -1153,7 +1149,7 @@
         </w:rPr>
         <w:t>‘</w:t>
       </w:r>
-      <w:hyperlink r:id="rId6" w:history="1">
+      <w:hyperlink r:id="rId7" w:history="1">
         <w:r>
           <w:rPr>
             <w:rStyle w:val="Hipervnculo"/>

</xml_diff>